<commit_message>
add folder "Team" and WebsiteUsabilityChecklist.pdf
example team page without style.
WebsiteUsabilityChecklist.pdf
add new task into file tasks.docx
</commit_message>
<xml_diff>
--- a/tasks.docx
+++ b/tasks.docx
@@ -8,19 +8,11 @@
       </w:r>
     </w:p>
     <w:p>
-      <w:proofErr w:type="spellStart"/>
       <w:r>
         <w:rPr>
           <w:lang w:val="en-US"/>
         </w:rPr>
-        <w:t>Psd</w:t>
-      </w:r>
-      <w:proofErr w:type="spellEnd"/>
-      <w:r>
-        <w:rPr>
-          <w:lang w:val="en-US"/>
-        </w:rPr>
-        <w:t xml:space="preserve"> </w:t>
+        <w:t xml:space="preserve">Psd </w:t>
       </w:r>
       <w:r>
         <w:t>файл</w:t>
@@ -43,8 +35,6 @@
       <w:r>
         <w:t>страница</w:t>
       </w:r>
-      <w:bookmarkStart w:id="0" w:name="_GoBack"/>
-      <w:bookmarkEnd w:id="0"/>
     </w:p>
     <w:p>
       <w:r>
@@ -58,23 +48,16 @@
     </w:p>
     <w:p>
       <w:r>
-        <w:t xml:space="preserve">Страница на </w:t>
-      </w:r>
-      <w:proofErr w:type="spellStart"/>
-      <w:r>
-        <w:t>унито</w:t>
-      </w:r>
-      <w:proofErr w:type="spellEnd"/>
-    </w:p>
-    <w:p>
-      <w:proofErr w:type="spellStart"/>
+        <w:t>Страница на унито</w:t>
+      </w:r>
+    </w:p>
+    <w:p>
       <w:r>
         <w:rPr>
           <w:lang w:val="en-US"/>
         </w:rPr>
         <w:t>Css</w:t>
       </w:r>
-      <w:proofErr w:type="spellEnd"/>
       <w:r>
         <w:t xml:space="preserve"> файлове</w:t>
       </w:r>
@@ -82,6 +65,46 @@
     <w:p>
       <w:r>
         <w:t>Страница 404 - ???</w:t>
+      </w:r>
+    </w:p>
+    <w:p>
+      <w:r>
+        <w:t xml:space="preserve">Проверка на </w:t>
+      </w:r>
+      <w:r>
+        <w:t>Website</w:t>
+      </w:r>
+      <w:r>
+        <w:t xml:space="preserve"> </w:t>
+      </w:r>
+      <w:r>
+        <w:t>Usability</w:t>
+      </w:r>
+      <w:r>
+        <w:t xml:space="preserve"> чрез </w:t>
+      </w:r>
+      <w:r>
+        <w:t>Checklist</w:t>
+      </w:r>
+      <w:r>
+        <w:t xml:space="preserve"> (</w:t>
+      </w:r>
+      <w:r>
+        <w:t>WebsiteUsabilityChecklist</w:t>
+      </w:r>
+      <w:r>
+        <w:t>.</w:t>
+      </w:r>
+      <w:r>
+        <w:rPr>
+          <w:lang w:val="en-US"/>
+        </w:rPr>
+        <w:t>pdf</w:t>
+      </w:r>
+      <w:bookmarkStart w:id="0" w:name="_GoBack"/>
+      <w:bookmarkEnd w:id="0"/>
+      <w:r>
+        <w:t>)</w:t>
       </w:r>
     </w:p>
     <w:p>

</xml_diff>